<commit_message>
add archivo config vite
</commit_message>
<xml_diff>
--- a/JavascriptModerno/Files/JavascriptModerno.docx
+++ b/JavascriptModerno/Files/JavascriptModerno.docx
@@ -16999,9 +16999,281 @@
           <w:lang w:val="es-AR"/>
         </w:rPr>
       </w:pPr>
-    </w:p>
-    <w:p>
-      <w:pPr>
+      <w:r>
+        <w:rPr>
+          <w:lang w:val="es-AR"/>
+        </w:rPr>
+        <w:t xml:space="preserve">Para repositorios privados </w:t>
+      </w:r>
+      <w:r>
+        <w:rPr>
+          <w:lang w:val="es-AR"/>
+        </w:rPr>
+        <w:t>solo se puede realizar con una version paga, asi que deberiamos tener nuestro repo en public si queremos hacerlo gratis</w:t>
+      </w:r>
+      <w:r>
+        <w:rPr>
+          <w:lang w:val="es-AR"/>
+        </w:rPr>
+        <w:t>.</w:t>
+      </w:r>
+    </w:p>
+    <w:p>
+      <w:pPr>
+        <w:rPr>
+          <w:lang w:val="es-AR"/>
+        </w:rPr>
+      </w:pPr>
+      <w:r>
+        <w:rPr>
+          <w:lang w:val="es-AR"/>
+        </w:rPr>
+        <w:t xml:space="preserve">En la seccion Pages de Github </w:t>
+      </w:r>
+      <w:r>
+        <w:rPr>
+          <w:lang w:val="es-AR"/>
+        </w:rPr>
+        <w:t>-&gt; deploy from a branch</w:t>
+      </w:r>
+      <w:r>
+        <w:rPr>
+          <w:lang w:val="es-AR"/>
+        </w:rPr>
+        <w:t xml:space="preserve"> -&gt; seleccionamos la rama y la carpeta docs</w:t>
+      </w:r>
+      <w:r>
+        <w:rPr>
+          <w:lang w:val="es-AR"/>
+        </w:rPr>
+        <w:t xml:space="preserve"> y le damos save</w:t>
+      </w:r>
+    </w:p>
+    <w:p>
+      <w:pPr>
+        <w:rPr>
+          <w:lang w:val="es-AR"/>
+        </w:rPr>
+      </w:pPr>
+      <w:r>
+        <w:rPr>
+          <w:lang w:val="es-AR"/>
+        </w:rPr>
+        <w:drawing>
+          <wp:inline distT="0" distB="0" distL="0" distR="0" wp14:anchorId="4636D883" wp14:editId="2AA8CF8D">
+            <wp:extent cx="6858000" cy="1807210"/>
+            <wp:effectExtent l="0" t="0" r="0" b="2540"/>
+            <wp:docPr id="884114400" name="Picture 1" descr="A screenshot of a chat&#10;&#10;Description automatically generated"/>
+            <wp:cNvGraphicFramePr>
+              <a:graphicFrameLocks xmlns:a="http://schemas.openxmlformats.org/drawingml/2006/main" noChangeAspect="1"/>
+            </wp:cNvGraphicFramePr>
+            <a:graphic xmlns:a="http://schemas.openxmlformats.org/drawingml/2006/main">
+              <a:graphicData uri="http://schemas.openxmlformats.org/drawingml/2006/picture">
+                <pic:pic xmlns:pic="http://schemas.openxmlformats.org/drawingml/2006/picture">
+                  <pic:nvPicPr>
+                    <pic:cNvPr id="884114400" name="Picture 1" descr="A screenshot of a chat&#10;&#10;Description automatically generated"/>
+                    <pic:cNvPicPr/>
+                  </pic:nvPicPr>
+                  <pic:blipFill>
+                    <a:blip r:embed="rId33"/>
+                    <a:stretch>
+                      <a:fillRect/>
+                    </a:stretch>
+                  </pic:blipFill>
+                  <pic:spPr>
+                    <a:xfrm>
+                      <a:off x="0" y="0"/>
+                      <a:ext cx="6858000" cy="1807210"/>
+                    </a:xfrm>
+                    <a:prstGeom prst="rect">
+                      <a:avLst/>
+                    </a:prstGeom>
+                  </pic:spPr>
+                </pic:pic>
+              </a:graphicData>
+            </a:graphic>
+          </wp:inline>
+        </w:drawing>
+      </w:r>
+      <w:r>
+        <w:rPr>
+          <w:lang w:val="es-AR"/>
+        </w:rPr>
+        <w:t xml:space="preserve"> </w:t>
+      </w:r>
+    </w:p>
+    <w:p>
+      <w:pPr>
+        <w:rPr>
+          <w:lang w:val="es-AR"/>
+        </w:rPr>
+      </w:pPr>
+      <w:r>
+        <w:rPr>
+          <w:lang w:val="es-AR"/>
+        </w:rPr>
+        <w:t xml:space="preserve">Si no desplegamos nuestro </w:t>
+      </w:r>
+      <w:r>
+        <w:rPr>
+          <w:lang w:val="es-AR"/>
+        </w:rPr>
+        <w:t>proyecto en el route debemos configurar el route por defecto</w:t>
+      </w:r>
+      <w:r>
+        <w:rPr>
+          <w:lang w:val="es-AR"/>
+        </w:rPr>
+        <w:t xml:space="preserve"> creando un archivo de configuracion de </w:t>
+      </w:r>
+      <w:proofErr w:type="gramStart"/>
+      <w:r>
+        <w:rPr>
+          <w:lang w:val="es-AR"/>
+        </w:rPr>
+        <w:t>Vite</w:t>
+      </w:r>
+      <w:r>
+        <w:rPr>
+          <w:lang w:val="es-AR"/>
+        </w:rPr>
+        <w:t>,</w:t>
+      </w:r>
+      <w:r>
+        <w:rPr>
+          <w:lang w:val="es-AR"/>
+        </w:rPr>
+        <w:t>que</w:t>
+      </w:r>
+      <w:proofErr w:type="gramEnd"/>
+      <w:r>
+        <w:rPr>
+          <w:lang w:val="es-AR"/>
+        </w:rPr>
+        <w:t xml:space="preserve"> en muchos </w:t>
+      </w:r>
+      <w:r>
+        <w:rPr>
+          <w:lang w:val="es-AR"/>
+        </w:rPr>
+        <w:t xml:space="preserve">frameworks se llama </w:t>
+      </w:r>
+      <w:r>
+        <w:rPr>
+          <w:i/>
+          <w:iCs/>
+          <w:lang w:val="es-AR"/>
+        </w:rPr>
+        <w:t>vite.config.js</w:t>
+      </w:r>
+      <w:r>
+        <w:rPr>
+          <w:lang w:val="es-AR"/>
+        </w:rPr>
+        <w:tab/>
+      </w:r>
+      <w:r>
+        <w:rPr>
+          <w:lang w:val="es-AR"/>
+        </w:rPr>
+        <w:t xml:space="preserve">y volver a compilar con </w:t>
+      </w:r>
+      <w:r>
+        <w:rPr>
+          <w:i/>
+          <w:iCs/>
+          <w:lang w:val="es-AR"/>
+        </w:rPr>
+        <w:t>npm run build</w:t>
+      </w:r>
+      <w:r>
+        <w:rPr>
+          <w:i/>
+          <w:iCs/>
+          <w:lang w:val="es-AR"/>
+        </w:rPr>
+        <w:t xml:space="preserve"> </w:t>
+      </w:r>
+      <w:r>
+        <w:rPr>
+          <w:lang w:val="es-AR"/>
+        </w:rPr>
+        <w:t>y volver a realizar el cambio de nombre de la carpeta dist</w:t>
+      </w:r>
+      <w:r>
+        <w:rPr>
+          <w:lang w:val="es-AR"/>
+        </w:rPr>
+        <w:t>.</w:t>
+      </w:r>
+    </w:p>
+    <w:p>
+      <w:pPr>
+        <w:rPr>
+          <w:lang w:val="es-AR"/>
+        </w:rPr>
+      </w:pPr>
+    </w:p>
+    <w:p>
+      <w:pPr>
+        <w:pStyle w:val="Heading2"/>
+        <w:rPr>
+          <w:lang w:val="es-AR"/>
+        </w:rPr>
+      </w:pPr>
+      <w:r>
+        <w:rPr>
+          <w:lang w:val="es-AR"/>
+        </w:rPr>
+        <w:lastRenderedPageBreak/>
+        <w:drawing>
+          <wp:inline distT="0" distB="0" distL="0" distR="0" wp14:anchorId="09D0292F" wp14:editId="11C898FD">
+            <wp:extent cx="3168813" cy="1638384"/>
+            <wp:effectExtent l="0" t="0" r="0" b="0"/>
+            <wp:docPr id="1570548140" name="Picture 1" descr="A screen shot of a computer&#10;&#10;Description automatically generated"/>
+            <wp:cNvGraphicFramePr>
+              <a:graphicFrameLocks xmlns:a="http://schemas.openxmlformats.org/drawingml/2006/main" noChangeAspect="1"/>
+            </wp:cNvGraphicFramePr>
+            <a:graphic xmlns:a="http://schemas.openxmlformats.org/drawingml/2006/main">
+              <a:graphicData uri="http://schemas.openxmlformats.org/drawingml/2006/picture">
+                <pic:pic xmlns:pic="http://schemas.openxmlformats.org/drawingml/2006/picture">
+                  <pic:nvPicPr>
+                    <pic:cNvPr id="1570548140" name="Picture 1" descr="A screen shot of a computer&#10;&#10;Description automatically generated"/>
+                    <pic:cNvPicPr/>
+                  </pic:nvPicPr>
+                  <pic:blipFill>
+                    <a:blip r:embed="rId34"/>
+                    <a:stretch>
+                      <a:fillRect/>
+                    </a:stretch>
+                  </pic:blipFill>
+                  <pic:spPr>
+                    <a:xfrm>
+                      <a:off x="0" y="0"/>
+                      <a:ext cx="3168813" cy="1638384"/>
+                    </a:xfrm>
+                    <a:prstGeom prst="rect">
+                      <a:avLst/>
+                    </a:prstGeom>
+                  </pic:spPr>
+                </pic:pic>
+              </a:graphicData>
+            </a:graphic>
+          </wp:inline>
+        </w:drawing>
+      </w:r>
+    </w:p>
+    <w:p>
+      <w:pPr>
+        <w:pStyle w:val="Heading2"/>
+        <w:rPr>
+          <w:lang w:val="es-AR"/>
+        </w:rPr>
+      </w:pPr>
+    </w:p>
+    <w:p>
+      <w:pPr>
+        <w:pStyle w:val="Heading2"/>
         <w:rPr>
           <w:lang w:val="es-AR"/>
         </w:rPr>

</xml_diff>

<commit_message>
Finalizando todo-app y actualizando documentacion
</commit_message>
<xml_diff>
--- a/JavascriptModerno/Files/JavascriptModerno.docx
+++ b/JavascriptModerno/Files/JavascriptModerno.docx
@@ -17326,13 +17326,342 @@
         <w:rPr>
           <w:lang w:val="es-AR"/>
         </w:rPr>
-        <w:t>Es el sucesor de Webpack</w:t>
-      </w:r>
+        <w:t xml:space="preserve">Es el sucesor de </w:t>
+      </w:r>
+      <w:proofErr w:type="gramStart"/>
+      <w:r>
+        <w:rPr>
+          <w:lang w:val="es-AR"/>
+        </w:rPr>
+        <w:t>Webpack</w:t>
+      </w:r>
+      <w:proofErr w:type="gramEnd"/>
       <w:r>
         <w:rPr>
           <w:lang w:val="es-AR"/>
         </w:rPr>
         <w:t xml:space="preserve"> aunque todavia está en pruebas (escrito en RUST) </w:t>
+      </w:r>
+    </w:p>
+    <w:p>
+      <w:pPr>
+        <w:pStyle w:val="Heading1"/>
+        <w:rPr>
+          <w:lang w:val="es-AR"/>
+        </w:rPr>
+      </w:pPr>
+      <w:r>
+        <w:rPr>
+          <w:lang w:val="es-AR"/>
+        </w:rPr>
+        <w:t>Store</w:t>
+      </w:r>
+    </w:p>
+    <w:p>
+      <w:pPr>
+        <w:rPr>
+          <w:lang w:val="es-AR"/>
+        </w:rPr>
+      </w:pPr>
+      <w:r>
+        <w:rPr>
+          <w:lang w:val="es-AR"/>
+        </w:rPr>
+        <w:t xml:space="preserve">Cuando los componentes o piezas de nuestra </w:t>
+      </w:r>
+      <w:proofErr w:type="gramStart"/>
+      <w:r>
+        <w:rPr>
+          <w:lang w:val="es-AR"/>
+        </w:rPr>
+        <w:t>app</w:t>
+      </w:r>
+      <w:proofErr w:type="gramEnd"/>
+      <w:r>
+        <w:rPr>
+          <w:lang w:val="es-AR"/>
+        </w:rPr>
+        <w:t xml:space="preserve"> necesiten informacion</w:t>
+      </w:r>
+      <w:r>
+        <w:rPr>
+          <w:lang w:val="es-AR"/>
+        </w:rPr>
+        <w:t>, en vez de pedirsela a otro componente o pieza puedo obtenerse del store</w:t>
+      </w:r>
+      <w:r>
+        <w:rPr>
+          <w:lang w:val="es-AR"/>
+        </w:rPr>
+        <w:t>, para esto es muy util</w:t>
+      </w:r>
+      <w:r>
+        <w:rPr>
+          <w:lang w:val="es-AR"/>
+        </w:rPr>
+        <w:t xml:space="preserve"> </w:t>
+      </w:r>
+      <w:r>
+        <w:rPr>
+          <w:lang w:val="es-AR"/>
+        </w:rPr>
+        <w:t>separarlo en un archivo inde</w:t>
+      </w:r>
+      <w:r>
+        <w:rPr>
+          <w:lang w:val="es-AR"/>
+        </w:rPr>
+        <w:t>pendiente</w:t>
+      </w:r>
+    </w:p>
+    <w:p>
+      <w:pPr>
+        <w:rPr>
+          <w:lang w:val="es-AR"/>
+        </w:rPr>
+      </w:pPr>
+      <w:r>
+        <w:rPr>
+          <w:lang w:val="es-AR"/>
+        </w:rPr>
+        <w:drawing>
+          <wp:inline distT="0" distB="0" distL="0" distR="0" wp14:anchorId="22AE5425" wp14:editId="14DED1FB">
+            <wp:extent cx="2736991" cy="4883401"/>
+            <wp:effectExtent l="0" t="0" r="6350" b="0"/>
+            <wp:docPr id="1573942787" name="Picture 1" descr="A screenshot of a computer&#10;&#10;Description automatically generated"/>
+            <wp:cNvGraphicFramePr>
+              <a:graphicFrameLocks xmlns:a="http://schemas.openxmlformats.org/drawingml/2006/main" noChangeAspect="1"/>
+            </wp:cNvGraphicFramePr>
+            <a:graphic xmlns:a="http://schemas.openxmlformats.org/drawingml/2006/main">
+              <a:graphicData uri="http://schemas.openxmlformats.org/drawingml/2006/picture">
+                <pic:pic xmlns:pic="http://schemas.openxmlformats.org/drawingml/2006/picture">
+                  <pic:nvPicPr>
+                    <pic:cNvPr id="1573942787" name="Picture 1" descr="A screenshot of a computer&#10;&#10;Description automatically generated"/>
+                    <pic:cNvPicPr/>
+                  </pic:nvPicPr>
+                  <pic:blipFill>
+                    <a:blip r:embed="rId35"/>
+                    <a:stretch>
+                      <a:fillRect/>
+                    </a:stretch>
+                  </pic:blipFill>
+                  <pic:spPr>
+                    <a:xfrm>
+                      <a:off x="0" y="0"/>
+                      <a:ext cx="2736991" cy="4883401"/>
+                    </a:xfrm>
+                    <a:prstGeom prst="rect">
+                      <a:avLst/>
+                    </a:prstGeom>
+                  </pic:spPr>
+                </pic:pic>
+              </a:graphicData>
+            </a:graphic>
+          </wp:inline>
+        </w:drawing>
+      </w:r>
+    </w:p>
+    <w:p>
+      <w:pPr>
+        <w:rPr>
+          <w:lang w:val="es-AR"/>
+        </w:rPr>
+      </w:pPr>
+      <w:r>
+        <w:rPr>
+          <w:lang w:val="es-AR"/>
+        </w:rPr>
+        <w:lastRenderedPageBreak/>
+        <w:drawing>
+          <wp:inline distT="0" distB="0" distL="0" distR="0" wp14:anchorId="32E50495" wp14:editId="16ED8559">
+            <wp:extent cx="5753396" cy="3905451"/>
+            <wp:effectExtent l="0" t="0" r="0" b="0"/>
+            <wp:docPr id="521624313" name="Picture 1" descr="A screenshot of a computer&#10;&#10;Description automatically generated"/>
+            <wp:cNvGraphicFramePr>
+              <a:graphicFrameLocks xmlns:a="http://schemas.openxmlformats.org/drawingml/2006/main" noChangeAspect="1"/>
+            </wp:cNvGraphicFramePr>
+            <a:graphic xmlns:a="http://schemas.openxmlformats.org/drawingml/2006/main">
+              <a:graphicData uri="http://schemas.openxmlformats.org/drawingml/2006/picture">
+                <pic:pic xmlns:pic="http://schemas.openxmlformats.org/drawingml/2006/picture">
+                  <pic:nvPicPr>
+                    <pic:cNvPr id="521624313" name="Picture 1" descr="A screenshot of a computer&#10;&#10;Description automatically generated"/>
+                    <pic:cNvPicPr/>
+                  </pic:nvPicPr>
+                  <pic:blipFill>
+                    <a:blip r:embed="rId36"/>
+                    <a:stretch>
+                      <a:fillRect/>
+                    </a:stretch>
+                  </pic:blipFill>
+                  <pic:spPr>
+                    <a:xfrm>
+                      <a:off x="0" y="0"/>
+                      <a:ext cx="5753396" cy="3905451"/>
+                    </a:xfrm>
+                    <a:prstGeom prst="rect">
+                      <a:avLst/>
+                    </a:prstGeom>
+                  </pic:spPr>
+                </pic:pic>
+              </a:graphicData>
+            </a:graphic>
+          </wp:inline>
+        </w:drawing>
+      </w:r>
+    </w:p>
+    <w:p>
+      <w:pPr>
+        <w:pStyle w:val="Heading2"/>
+        <w:rPr>
+          <w:lang w:val="es-AR"/>
+        </w:rPr>
+      </w:pPr>
+      <w:r>
+        <w:rPr>
+          <w:lang w:val="es-AR"/>
+        </w:rPr>
+        <w:t>LocalStorage</w:t>
+      </w:r>
+    </w:p>
+    <w:p>
+      <w:pPr>
+        <w:rPr>
+          <w:lang w:val="es-AR"/>
+        </w:rPr>
+      </w:pPr>
+      <w:r>
+        <w:rPr>
+          <w:lang w:val="es-AR"/>
+        </w:rPr>
+        <w:t>Persiste durante todo</w:t>
+      </w:r>
+      <w:r>
+        <w:rPr>
+          <w:lang w:val="es-AR"/>
+        </w:rPr>
+        <w:t xml:space="preserve"> el tiempo que viva la </w:t>
+      </w:r>
+      <w:proofErr w:type="gramStart"/>
+      <w:r>
+        <w:rPr>
+          <w:lang w:val="es-AR"/>
+        </w:rPr>
+        <w:t>app</w:t>
+      </w:r>
+      <w:proofErr w:type="gramEnd"/>
+      <w:r>
+        <w:rPr>
+          <w:lang w:val="es-AR"/>
+        </w:rPr>
+        <w:t xml:space="preserve">, mientras no se </w:t>
+      </w:r>
+      <w:r>
+        <w:rPr>
+          <w:lang w:val="es-AR"/>
+        </w:rPr>
+        <w:t>formatee</w:t>
+      </w:r>
+      <w:r>
+        <w:rPr>
+          <w:lang w:val="es-AR"/>
+        </w:rPr>
+        <w:t xml:space="preserve"> el servidor o </w:t>
+      </w:r>
+      <w:r>
+        <w:rPr>
+          <w:lang w:val="es-AR"/>
+        </w:rPr>
+        <w:t>el dispositivo</w:t>
+      </w:r>
+      <w:r>
+        <w:rPr>
+          <w:lang w:val="es-AR"/>
+        </w:rPr>
+        <w:t xml:space="preserve"> siempre que estemos en el dominio </w:t>
+      </w:r>
+      <w:r>
+        <w:rPr>
+          <w:lang w:val="es-AR"/>
+        </w:rPr>
+        <w:t>indicado</w:t>
+      </w:r>
+      <w:r>
+        <w:rPr>
+          <w:lang w:val="es-AR"/>
+        </w:rPr>
+        <w:t xml:space="preserve"> con el mismo usuario y el sistema operativo.</w:t>
+      </w:r>
+    </w:p>
+    <w:p>
+      <w:pPr>
+        <w:rPr>
+          <w:lang w:val="es-AR"/>
+        </w:rPr>
+      </w:pPr>
+      <w:r>
+        <w:rPr>
+          <w:lang w:val="es-AR"/>
+        </w:rPr>
+        <w:t>Hay mas espacio de almacenamiento que en las Cookies</w:t>
+      </w:r>
+    </w:p>
+    <w:p>
+      <w:pPr>
+        <w:pStyle w:val="Heading2"/>
+        <w:rPr>
+          <w:lang w:val="es-AR"/>
+        </w:rPr>
+      </w:pPr>
+      <w:r>
+        <w:rPr>
+          <w:lang w:val="es-AR"/>
+        </w:rPr>
+        <w:t>SessionStorage</w:t>
+      </w:r>
+    </w:p>
+    <w:p>
+      <w:pPr>
+        <w:rPr>
+          <w:lang w:val="es-AR"/>
+        </w:rPr>
+      </w:pPr>
+      <w:r>
+        <w:rPr>
+          <w:lang w:val="es-AR"/>
+        </w:rPr>
+        <w:t xml:space="preserve">Se pierde cuando se reinicia la </w:t>
+      </w:r>
+      <w:proofErr w:type="gramStart"/>
+      <w:r>
+        <w:rPr>
+          <w:lang w:val="es-AR"/>
+        </w:rPr>
+        <w:t xml:space="preserve">computadora </w:t>
+      </w:r>
+      <w:r>
+        <w:rPr>
+          <w:lang w:val="es-AR"/>
+        </w:rPr>
+        <w:t>,</w:t>
+      </w:r>
+      <w:proofErr w:type="gramEnd"/>
+      <w:r>
+        <w:rPr>
+          <w:lang w:val="es-AR"/>
+        </w:rPr>
+        <w:t xml:space="preserve"> el navegador </w:t>
+      </w:r>
+      <w:r>
+        <w:rPr>
+          <w:lang w:val="es-AR"/>
+        </w:rPr>
+        <w:t>o el servidor</w:t>
+      </w:r>
+      <w:r>
+        <w:rPr>
+          <w:lang w:val="es-AR"/>
+        </w:rPr>
+        <w:t>.</w:t>
       </w:r>
     </w:p>
     <w:p>

</xml_diff>